<commit_message>
añadida al repo la carpeta compartida del Servidor Web
</commit_message>
<xml_diff>
--- a/Docu/Documentacion_PFCCSFP.docx
+++ b/Docu/Documentacion_PFCCSFP.docx
@@ -6493,7 +6493,7 @@
             <v:formulas/>
             <v:path o:connecttype="segments"/>
           </v:shape>
-          <o:OLEObject Type="Embed" ProgID="Excel.Sheet.8" ShapeID="ole_rId40" DrawAspect="Content" ObjectID="_1743685828" r:id="rId45"/>
+          <o:OLEObject Type="Embed" ProgID="Excel.Sheet.8" ShapeID="ole_rId40" DrawAspect="Content" ObjectID="_1744302064" r:id="rId45"/>
         </w:object>
       </w:r>
     </w:p>
@@ -8714,15 +8714,161 @@
       </w:r>
     </w:p>
     <w:p>
-      <w:r>
+      <w:pPr>
         <w:rPr>
           <w:noProof/>
         </w:rPr>
+      </w:pPr>
+    </w:p>
+    <w:p>
+      <w:pPr>
+        <w:rPr>
+          <w:noProof/>
+        </w:rPr>
+      </w:pPr>
+      <w:r>
+        <w:rPr>
+          <w:noProof/>
+        </w:rPr>
+        <w:t xml:space="preserve">Todo los recursos utilizados en el desarrollo web está subido a </w:t>
+      </w:r>
+      <w:hyperlink r:id="rId70" w:history="1">
+        <w:r>
+          <w:rPr>
+            <w:rStyle w:val="Hipervnculo"/>
+            <w:noProof/>
+          </w:rPr>
+          <w:t>GitHu</w:t>
+        </w:r>
+        <w:r>
+          <w:rPr>
+            <w:rStyle w:val="Hipervnculo"/>
+            <w:noProof/>
+          </w:rPr>
+          <w:t>b</w:t>
+        </w:r>
+      </w:hyperlink>
+      <w:r>
+        <w:rPr>
+          <w:noProof/>
+        </w:rPr>
+        <w:t>. Sientase libre de acceder a mirarlo.</w:t>
+      </w:r>
+    </w:p>
+    <w:p>
+      <w:pPr>
+        <w:rPr>
+          <w:noProof/>
+        </w:rPr>
+      </w:pPr>
+      <w:r>
+        <w:rPr>
+          <w:noProof/>
+        </w:rPr>
+        <w:t xml:space="preserve">Como “Diseño Web” es una de las habilidades de programación que menos tengo desarrolladas he tenido que buscar documentación sobre como combinar HTML, CSS y JavaScript, siguiendo el siguiente </w:t>
+      </w:r>
+      <w:hyperlink r:id="rId71" w:history="1">
+        <w:r>
+          <w:rPr>
+            <w:rStyle w:val="Hipervnculo"/>
+            <w:noProof/>
+          </w:rPr>
+          <w:t>vid</w:t>
+        </w:r>
+        <w:r>
+          <w:rPr>
+            <w:rStyle w:val="Hipervnculo"/>
+            <w:noProof/>
+          </w:rPr>
+          <w:t>e</w:t>
+        </w:r>
+        <w:r>
+          <w:rPr>
+            <w:rStyle w:val="Hipervnculo"/>
+            <w:noProof/>
+          </w:rPr>
+          <w:t>o</w:t>
+        </w:r>
+      </w:hyperlink>
+      <w:r>
+        <w:rPr>
+          <w:noProof/>
+        </w:rPr>
+        <w:t xml:space="preserve"> he conseguido desarrollar una interfaz bastante estética y completa, los emoticonos del login han sido extraidos e implementados de este </w:t>
+      </w:r>
+      <w:hyperlink r:id="rId72" w:history="1">
+        <w:r>
+          <w:rPr>
+            <w:rStyle w:val="Hipervnculo"/>
+            <w:noProof/>
+          </w:rPr>
+          <w:t>repos</w:t>
+        </w:r>
+        <w:r>
+          <w:rPr>
+            <w:rStyle w:val="Hipervnculo"/>
+            <w:noProof/>
+          </w:rPr>
+          <w:t>i</w:t>
+        </w:r>
+        <w:r>
+          <w:rPr>
+            <w:rStyle w:val="Hipervnculo"/>
+            <w:noProof/>
+          </w:rPr>
+          <w:t>t</w:t>
+        </w:r>
+        <w:r>
+          <w:rPr>
+            <w:rStyle w:val="Hipervnculo"/>
+            <w:noProof/>
+          </w:rPr>
+          <w:t>orio</w:t>
+        </w:r>
+      </w:hyperlink>
+      <w:r>
+        <w:rPr>
+          <w:noProof/>
+        </w:rPr>
+        <w:t>.</w:t>
+      </w:r>
+      <w:r>
+        <w:rPr>
+          <w:noProof/>
+        </w:rPr>
+        <w:t xml:space="preserve"> Este primer login está compuesto por HTML:</w:t>
+      </w:r>
+    </w:p>
+    <w:p>
+      <w:pPr>
+        <w:rPr>
+          <w:noProof/>
+        </w:rPr>
+      </w:pPr>
+    </w:p>
+    <w:p>
+      <w:pPr>
+        <w:rPr>
+          <w:noProof/>
+        </w:rPr>
+      </w:pPr>
+      <w:r>
+        <w:rPr>
+          <w:noProof/>
+        </w:rPr>
+        <w:t>El resultado provisional es el siguiente:</w:t>
+      </w:r>
+    </w:p>
+    <w:p>
+      <w:r>
+        <w:rPr>
+          <w:noProof/>
+        </w:rPr>
         <w:drawing>
-          <wp:inline distT="0" distB="0" distL="0" distR="0" wp14:anchorId="2791B4D1" wp14:editId="6CFFFA1A">
-            <wp:extent cx="5398770" cy="8030845"/>
+          <wp:inline distT="0" distB="0" distL="0" distR="0" wp14:anchorId="39DCC017" wp14:editId="0FCEDE3C">
+            <wp:extent cx="4395614" cy="2472856"/>
             <wp:effectExtent l="0" t="0" r="0" b="0"/>
-            <wp:docPr id="1752227616" name="Imagen 1"/>
+            <wp:docPr id="522544179" name="Imagen 1"/>
             <wp:cNvGraphicFramePr>
               <a:graphicFrameLocks xmlns:a="http://schemas.openxmlformats.org/drawingml/2006/main" noChangeAspect="1"/>
             </wp:cNvGraphicFramePr>
@@ -8736,7 +8882,7 @@
                     </pic:cNvPicPr>
                   </pic:nvPicPr>
                   <pic:blipFill>
-                    <a:blip r:embed="rId70">
+                    <a:blip r:embed="rId73" cstate="print">
                       <a:extLst>
                         <a:ext uri="{28A0092B-C50C-407E-A947-70E740481C1C}">
                           <a14:useLocalDpi xmlns:a14="http://schemas.microsoft.com/office/drawing/2010/main" val="0"/>
@@ -8751,7 +8897,7 @@
                   <pic:spPr bwMode="auto">
                     <a:xfrm>
                       <a:off x="0" y="0"/>
-                      <a:ext cx="5398770" cy="8030845"/>
+                      <a:ext cx="4413935" cy="2483163"/>
                     </a:xfrm>
                     <a:prstGeom prst="rect">
                       <a:avLst/>
@@ -8770,14 +8916,127 @@
     </w:p>
     <w:p>
       <w:pPr>
-        <w:spacing w:after="0" w:line="240" w:lineRule="auto"/>
-        <w:jc w:val="left"/>
-      </w:pPr>
-      <w:r>
-        <w:br w:type="page"/>
-      </w:r>
-    </w:p>
-    <w:p/>
+        <w:rPr>
+          <w:color w:val="FFFFFF" w:themeColor="background1"/>
+        </w:rPr>
+      </w:pPr>
+      <w:r>
+        <w:rPr>
+          <w:noProof/>
+          <w:color w:val="FFFFFF" w:themeColor="background1"/>
+        </w:rPr>
+        <w:drawing>
+          <wp:inline distT="0" distB="0" distL="0" distR="0" wp14:anchorId="34FCAE86" wp14:editId="4B2D2105">
+            <wp:extent cx="4438016" cy="2496710"/>
+            <wp:effectExtent l="0" t="0" r="0" b="0"/>
+            <wp:docPr id="1195949504" name="Imagen 2"/>
+            <wp:cNvGraphicFramePr>
+              <a:graphicFrameLocks xmlns:a="http://schemas.openxmlformats.org/drawingml/2006/main" noChangeAspect="1"/>
+            </wp:cNvGraphicFramePr>
+            <a:graphic xmlns:a="http://schemas.openxmlformats.org/drawingml/2006/main">
+              <a:graphicData uri="http://schemas.openxmlformats.org/drawingml/2006/picture">
+                <pic:pic xmlns:pic="http://schemas.openxmlformats.org/drawingml/2006/picture">
+                  <pic:nvPicPr>
+                    <pic:cNvPr id="0" name="Picture 3"/>
+                    <pic:cNvPicPr>
+                      <a:picLocks noChangeAspect="1" noChangeArrowheads="1"/>
+                    </pic:cNvPicPr>
+                  </pic:nvPicPr>
+                  <pic:blipFill>
+                    <a:blip r:embed="rId74" cstate="print">
+                      <a:extLst>
+                        <a:ext uri="{28A0092B-C50C-407E-A947-70E740481C1C}">
+                          <a14:useLocalDpi xmlns:a14="http://schemas.microsoft.com/office/drawing/2010/main" val="0"/>
+                        </a:ext>
+                      </a:extLst>
+                    </a:blip>
+                    <a:srcRect/>
+                    <a:stretch>
+                      <a:fillRect/>
+                    </a:stretch>
+                  </pic:blipFill>
+                  <pic:spPr bwMode="auto">
+                    <a:xfrm>
+                      <a:off x="0" y="0"/>
+                      <a:ext cx="4454737" cy="2506117"/>
+                    </a:xfrm>
+                    <a:prstGeom prst="rect">
+                      <a:avLst/>
+                    </a:prstGeom>
+                    <a:noFill/>
+                    <a:ln>
+                      <a:noFill/>
+                    </a:ln>
+                  </pic:spPr>
+                </pic:pic>
+              </a:graphicData>
+            </a:graphic>
+          </wp:inline>
+        </w:drawing>
+      </w:r>
+    </w:p>
+    <w:p>
+      <w:pPr>
+        <w:rPr>
+          <w:color w:val="FFFFFF" w:themeColor="background1"/>
+        </w:rPr>
+      </w:pPr>
+      <w:r>
+        <w:rPr>
+          <w:noProof/>
+          <w:color w:val="FFFFFF" w:themeColor="background1"/>
+        </w:rPr>
+        <w:lastRenderedPageBreak/>
+        <w:drawing>
+          <wp:inline distT="0" distB="0" distL="0" distR="0" wp14:anchorId="6F53F842" wp14:editId="554CEB59">
+            <wp:extent cx="4913906" cy="2764433"/>
+            <wp:effectExtent l="0" t="0" r="0" b="0"/>
+            <wp:docPr id="654166234" name="Imagen 3"/>
+            <wp:cNvGraphicFramePr>
+              <a:graphicFrameLocks xmlns:a="http://schemas.openxmlformats.org/drawingml/2006/main" noChangeAspect="1"/>
+            </wp:cNvGraphicFramePr>
+            <a:graphic xmlns:a="http://schemas.openxmlformats.org/drawingml/2006/main">
+              <a:graphicData uri="http://schemas.openxmlformats.org/drawingml/2006/picture">
+                <pic:pic xmlns:pic="http://schemas.openxmlformats.org/drawingml/2006/picture">
+                  <pic:nvPicPr>
+                    <pic:cNvPr id="0" name="Picture 4"/>
+                    <pic:cNvPicPr>
+                      <a:picLocks noChangeAspect="1" noChangeArrowheads="1"/>
+                    </pic:cNvPicPr>
+                  </pic:nvPicPr>
+                  <pic:blipFill>
+                    <a:blip r:embed="rId75" cstate="print">
+                      <a:extLst>
+                        <a:ext uri="{28A0092B-C50C-407E-A947-70E740481C1C}">
+                          <a14:useLocalDpi xmlns:a14="http://schemas.microsoft.com/office/drawing/2010/main" val="0"/>
+                        </a:ext>
+                      </a:extLst>
+                    </a:blip>
+                    <a:srcRect/>
+                    <a:stretch>
+                      <a:fillRect/>
+                    </a:stretch>
+                  </pic:blipFill>
+                  <pic:spPr bwMode="auto">
+                    <a:xfrm>
+                      <a:off x="0" y="0"/>
+                      <a:ext cx="4920199" cy="2767973"/>
+                    </a:xfrm>
+                    <a:prstGeom prst="rect">
+                      <a:avLst/>
+                    </a:prstGeom>
+                    <a:noFill/>
+                    <a:ln>
+                      <a:noFill/>
+                    </a:ln>
+                  </pic:spPr>
+                </pic:pic>
+              </a:graphicData>
+            </a:graphic>
+          </wp:inline>
+        </w:drawing>
+      </w:r>
+    </w:p>
     <w:p>
       <w:pPr>
         <w:rPr>
@@ -8885,10 +9144,10 @@
           <w:color w:val="00B050"/>
         </w:rPr>
         <w:sectPr>
-          <w:headerReference w:type="even" r:id="rId71"/>
-          <w:headerReference w:type="default" r:id="rId72"/>
-          <w:footerReference w:type="even" r:id="rId73"/>
-          <w:footerReference w:type="default" r:id="rId74"/>
+          <w:headerReference w:type="even" r:id="rId76"/>
+          <w:headerReference w:type="default" r:id="rId77"/>
+          <w:footerReference w:type="even" r:id="rId78"/>
+          <w:footerReference w:type="default" r:id="rId79"/>
           <w:type w:val="oddPage"/>
           <w:pgSz w:w="11906" w:h="16838"/>
           <w:pgMar w:top="1134" w:right="1134" w:bottom="1134" w:left="2268" w:header="567" w:footer="567" w:gutter="0"/>
@@ -8901,6 +9160,7 @@
         <w:rPr>
           <w:color w:val="00B050"/>
         </w:rPr>
+        <w:lastRenderedPageBreak/>
         <w:t>En este manual debemos describir cualquier aspecto que pueda ayudar a otros programadores a ampliar, modificar o entender aspectos de la construcción de nuestra aplicación. Debemos por tanto hacer una descripción general de los distintos aspectos involucrados en la construcción del sistema que puedan ser más difíciles de entender y también describir los procedimientos necesarios para hacer ciertas ampliaciones que hayamos contemplado en el diseño del sistema (añadir nuevas entidades, nuevos atributos a entidades existentes, nuevos servicios que usen a los ya desarrollados, modificaciones en la interfaz, etc.).</w:t>
       </w:r>
     </w:p>
@@ -9034,7 +9294,7 @@
       <w:r>
         <w:t xml:space="preserve"> redirija el tráfico entrante por el puerto 80 al servidor Apache. </w:t>
       </w:r>
-      <w:hyperlink r:id="rId75" w:history="1">
+      <w:hyperlink r:id="rId80" w:history="1">
         <w:r>
           <w:rPr>
             <w:rStyle w:val="Hipervnculo"/>
@@ -9304,7 +9564,7 @@
       <w:r>
         <w:t xml:space="preserve"> Hassan Montero, Y. “Guía de Evaluación Heurística de Sitios Web”. </w:t>
       </w:r>
-      <w:hyperlink r:id="rId76">
+      <w:hyperlink r:id="rId81">
         <w:r>
           <w:rPr>
             <w:rStyle w:val="EnlacedeInternet"/>
@@ -9317,10 +9577,10 @@
     <w:p>
       <w:pPr>
         <w:sectPr>
-          <w:headerReference w:type="even" r:id="rId77"/>
-          <w:headerReference w:type="default" r:id="rId78"/>
-          <w:footerReference w:type="even" r:id="rId79"/>
-          <w:footerReference w:type="default" r:id="rId80"/>
+          <w:headerReference w:type="even" r:id="rId82"/>
+          <w:headerReference w:type="default" r:id="rId83"/>
+          <w:footerReference w:type="even" r:id="rId84"/>
+          <w:footerReference w:type="default" r:id="rId85"/>
           <w:type w:val="oddPage"/>
           <w:pgSz w:w="11906" w:h="16838"/>
           <w:pgMar w:top="1134" w:right="1134" w:bottom="1134" w:left="2268" w:header="567" w:footer="567" w:gutter="0"/>
@@ -9376,10 +9636,10 @@
     </w:p>
     <w:p/>
     <w:sectPr>
-      <w:headerReference w:type="even" r:id="rId81"/>
-      <w:headerReference w:type="default" r:id="rId82"/>
-      <w:footerReference w:type="even" r:id="rId83"/>
-      <w:footerReference w:type="default" r:id="rId84"/>
+      <w:headerReference w:type="even" r:id="rId86"/>
+      <w:headerReference w:type="default" r:id="rId87"/>
+      <w:footerReference w:type="even" r:id="rId88"/>
+      <w:footerReference w:type="default" r:id="rId89"/>
       <w:type w:val="oddPage"/>
       <w:pgSz w:w="11906" w:h="16838"/>
       <w:pgMar w:top="1134" w:right="1134" w:bottom="1134" w:left="2268" w:header="567" w:footer="567" w:gutter="0"/>

</xml_diff>